<commit_message>
update email template and send PDF
</commit_message>
<xml_diff>
--- a/Email Template .docx
+++ b/Email Template .docx
@@ -41,13 +41,21 @@
         <w:rPr>
           <w:rStyle w:val="s1"/>
         </w:rPr>
-        <w:t>]</w:t>
-      </w:r>
-      <w:r>
-        <w:rPr>
-          <w:rStyle w:val="s1"/>
-        </w:rPr>
-        <w:t>Greetings from Etiqa!</w:t>
+        <w:t xml:space="preserve">Greetings from </w:t>
+      </w:r>
+      <w:proofErr w:type="spellStart"/>
+      <w:r>
+        <w:rPr>
+          <w:rStyle w:val="s1"/>
+        </w:rPr>
+        <w:t>Etiqa</w:t>
+      </w:r>
+      <w:proofErr w:type="spellEnd"/>
+      <w:r>
+        <w:rPr>
+          <w:rStyle w:val="s1"/>
+        </w:rPr>
+        <w:t>!</w:t>
       </w:r>
     </w:p>
     <w:p>
@@ -155,11 +163,19 @@
       <w:pPr>
         <w:pStyle w:val="p1"/>
       </w:pPr>
-      <w:r>
-        <w:rPr>
-          <w:rStyle w:val="s1"/>
-        </w:rPr>
-        <w:t>Etiqa Life Insurance (Cambodia) Plc.</w:t>
+      <w:proofErr w:type="spellStart"/>
+      <w:r>
+        <w:rPr>
+          <w:rStyle w:val="s1"/>
+        </w:rPr>
+        <w:t>Etiqa</w:t>
+      </w:r>
+      <w:proofErr w:type="spellEnd"/>
+      <w:r>
+        <w:rPr>
+          <w:rStyle w:val="s1"/>
+        </w:rPr>
+        <w:t xml:space="preserve"> Life Insurance (Cambodia) Plc.</w:t>
       </w:r>
     </w:p>
     <w:p>

</xml_diff>